<commit_message>
Added code and browser screenshots
</commit_message>
<xml_diff>
--- a/week-4/ReneeDubuc_FET-Week4_Coding-Assignment.docx
+++ b/week-4/ReneeDubuc_FET-Week4_Coding-Assignment.docx
@@ -429,6 +429,21 @@
           <w:szCs w:val="24"/>
         </w:rPr>
       </w:pPr>
+      <w:r>
+        <w:rPr>
+          <w:b/>
+          <w:szCs w:val="24"/>
+        </w:rPr>
+        <w:br w:type="page"/>
+      </w:r>
+    </w:p>
+    <w:p>
+      <w:pPr>
+        <w:rPr>
+          <w:b/>
+          <w:szCs w:val="24"/>
+        </w:rPr>
+      </w:pPr>
     </w:p>
     <w:p>
       <w:pPr>
@@ -448,10 +463,738 @@
     <w:p>
       <w:pPr>
         <w:rPr>
-          <w:b/>
-          <w:szCs w:val="24"/>
-        </w:rPr>
-      </w:pPr>
+          <w:bCs/>
+          <w:szCs w:val="24"/>
+        </w:rPr>
+      </w:pPr>
+      <w:r>
+        <w:rPr>
+          <w:bCs/>
+          <w:szCs w:val="24"/>
+        </w:rPr>
+        <w:t>index.html</w:t>
+      </w:r>
+    </w:p>
+    <w:p>
+      <w:pPr>
+        <w:rPr>
+          <w:b/>
+          <w:szCs w:val="24"/>
+        </w:rPr>
+      </w:pPr>
+      <w:r>
+        <w:rPr>
+          <w:noProof/>
+        </w:rPr>
+        <w:drawing>
+          <wp:inline distT="0" distB="0" distL="0" distR="0" wp14:anchorId="41CA972B" wp14:editId="6B392A3D">
+            <wp:extent cx="5943600" cy="3968115"/>
+            <wp:effectExtent l="0" t="0" r="0" b="0"/>
+            <wp:docPr id="2" name="Picture 2" descr="Text&#10;&#10;Description automatically generated"/>
+            <wp:cNvGraphicFramePr>
+              <a:graphicFrameLocks xmlns:a="http://schemas.openxmlformats.org/drawingml/2006/main" noChangeAspect="1"/>
+            </wp:cNvGraphicFramePr>
+            <a:graphic xmlns:a="http://schemas.openxmlformats.org/drawingml/2006/main">
+              <a:graphicData uri="http://schemas.openxmlformats.org/drawingml/2006/picture">
+                <pic:pic xmlns:pic="http://schemas.openxmlformats.org/drawingml/2006/picture">
+                  <pic:nvPicPr>
+                    <pic:cNvPr id="2" name="Picture 2" descr="Text&#10;&#10;Description automatically generated"/>
+                    <pic:cNvPicPr/>
+                  </pic:nvPicPr>
+                  <pic:blipFill>
+                    <a:blip r:embed="rId7"/>
+                    <a:stretch>
+                      <a:fillRect/>
+                    </a:stretch>
+                  </pic:blipFill>
+                  <pic:spPr>
+                    <a:xfrm>
+                      <a:off x="0" y="0"/>
+                      <a:ext cx="5943600" cy="3968115"/>
+                    </a:xfrm>
+                    <a:prstGeom prst="rect">
+                      <a:avLst/>
+                    </a:prstGeom>
+                  </pic:spPr>
+                </pic:pic>
+              </a:graphicData>
+            </a:graphic>
+          </wp:inline>
+        </w:drawing>
+      </w:r>
+    </w:p>
+    <w:p>
+      <w:pPr>
+        <w:rPr>
+          <w:b/>
+          <w:szCs w:val="24"/>
+        </w:rPr>
+      </w:pPr>
+      <w:r>
+        <w:rPr>
+          <w:noProof/>
+        </w:rPr>
+        <w:lastRenderedPageBreak/>
+        <w:drawing>
+          <wp:inline distT="0" distB="0" distL="0" distR="0" wp14:anchorId="53BC8773" wp14:editId="460C0ED3">
+            <wp:extent cx="5943600" cy="3969385"/>
+            <wp:effectExtent l="0" t="0" r="0" b="0"/>
+            <wp:docPr id="3" name="Picture 3" descr="Text&#10;&#10;Description automatically generated"/>
+            <wp:cNvGraphicFramePr>
+              <a:graphicFrameLocks xmlns:a="http://schemas.openxmlformats.org/drawingml/2006/main" noChangeAspect="1"/>
+            </wp:cNvGraphicFramePr>
+            <a:graphic xmlns:a="http://schemas.openxmlformats.org/drawingml/2006/main">
+              <a:graphicData uri="http://schemas.openxmlformats.org/drawingml/2006/picture">
+                <pic:pic xmlns:pic="http://schemas.openxmlformats.org/drawingml/2006/picture">
+                  <pic:nvPicPr>
+                    <pic:cNvPr id="3" name="Picture 3" descr="Text&#10;&#10;Description automatically generated"/>
+                    <pic:cNvPicPr/>
+                  </pic:nvPicPr>
+                  <pic:blipFill>
+                    <a:blip r:embed="rId8"/>
+                    <a:stretch>
+                      <a:fillRect/>
+                    </a:stretch>
+                  </pic:blipFill>
+                  <pic:spPr>
+                    <a:xfrm>
+                      <a:off x="0" y="0"/>
+                      <a:ext cx="5943600" cy="3969385"/>
+                    </a:xfrm>
+                    <a:prstGeom prst="rect">
+                      <a:avLst/>
+                    </a:prstGeom>
+                  </pic:spPr>
+                </pic:pic>
+              </a:graphicData>
+            </a:graphic>
+          </wp:inline>
+        </w:drawing>
+      </w:r>
+    </w:p>
+    <w:p>
+      <w:pPr>
+        <w:rPr>
+          <w:b/>
+          <w:szCs w:val="24"/>
+        </w:rPr>
+      </w:pPr>
+      <w:r>
+        <w:rPr>
+          <w:noProof/>
+        </w:rPr>
+        <w:lastRenderedPageBreak/>
+        <w:drawing>
+          <wp:inline distT="0" distB="0" distL="0" distR="0" wp14:anchorId="176E19B0" wp14:editId="19FFEE55">
+            <wp:extent cx="5943600" cy="3975735"/>
+            <wp:effectExtent l="0" t="0" r="0" b="5715"/>
+            <wp:docPr id="5" name="Picture 5" descr="Text&#10;&#10;Description automatically generated"/>
+            <wp:cNvGraphicFramePr>
+              <a:graphicFrameLocks xmlns:a="http://schemas.openxmlformats.org/drawingml/2006/main" noChangeAspect="1"/>
+            </wp:cNvGraphicFramePr>
+            <a:graphic xmlns:a="http://schemas.openxmlformats.org/drawingml/2006/main">
+              <a:graphicData uri="http://schemas.openxmlformats.org/drawingml/2006/picture">
+                <pic:pic xmlns:pic="http://schemas.openxmlformats.org/drawingml/2006/picture">
+                  <pic:nvPicPr>
+                    <pic:cNvPr id="5" name="Picture 5" descr="Text&#10;&#10;Description automatically generated"/>
+                    <pic:cNvPicPr/>
+                  </pic:nvPicPr>
+                  <pic:blipFill>
+                    <a:blip r:embed="rId9"/>
+                    <a:stretch>
+                      <a:fillRect/>
+                    </a:stretch>
+                  </pic:blipFill>
+                  <pic:spPr>
+                    <a:xfrm>
+                      <a:off x="0" y="0"/>
+                      <a:ext cx="5943600" cy="3975735"/>
+                    </a:xfrm>
+                    <a:prstGeom prst="rect">
+                      <a:avLst/>
+                    </a:prstGeom>
+                  </pic:spPr>
+                </pic:pic>
+              </a:graphicData>
+            </a:graphic>
+          </wp:inline>
+        </w:drawing>
+      </w:r>
+    </w:p>
+    <w:p>
+      <w:pPr>
+        <w:rPr>
+          <w:b/>
+          <w:szCs w:val="24"/>
+        </w:rPr>
+      </w:pPr>
+      <w:r>
+        <w:rPr>
+          <w:noProof/>
+        </w:rPr>
+        <w:lastRenderedPageBreak/>
+        <w:drawing>
+          <wp:inline distT="0" distB="0" distL="0" distR="0" wp14:anchorId="6199F8A6" wp14:editId="31C71C26">
+            <wp:extent cx="5943600" cy="3964940"/>
+            <wp:effectExtent l="0" t="0" r="0" b="0"/>
+            <wp:docPr id="7" name="Picture 7" descr="Text&#10;&#10;Description automatically generated"/>
+            <wp:cNvGraphicFramePr>
+              <a:graphicFrameLocks xmlns:a="http://schemas.openxmlformats.org/drawingml/2006/main" noChangeAspect="1"/>
+            </wp:cNvGraphicFramePr>
+            <a:graphic xmlns:a="http://schemas.openxmlformats.org/drawingml/2006/main">
+              <a:graphicData uri="http://schemas.openxmlformats.org/drawingml/2006/picture">
+                <pic:pic xmlns:pic="http://schemas.openxmlformats.org/drawingml/2006/picture">
+                  <pic:nvPicPr>
+                    <pic:cNvPr id="7" name="Picture 7" descr="Text&#10;&#10;Description automatically generated"/>
+                    <pic:cNvPicPr/>
+                  </pic:nvPicPr>
+                  <pic:blipFill>
+                    <a:blip r:embed="rId10"/>
+                    <a:stretch>
+                      <a:fillRect/>
+                    </a:stretch>
+                  </pic:blipFill>
+                  <pic:spPr>
+                    <a:xfrm>
+                      <a:off x="0" y="0"/>
+                      <a:ext cx="5943600" cy="3964940"/>
+                    </a:xfrm>
+                    <a:prstGeom prst="rect">
+                      <a:avLst/>
+                    </a:prstGeom>
+                  </pic:spPr>
+                </pic:pic>
+              </a:graphicData>
+            </a:graphic>
+          </wp:inline>
+        </w:drawing>
+      </w:r>
+    </w:p>
+    <w:p>
+      <w:pPr>
+        <w:rPr>
+          <w:b/>
+          <w:szCs w:val="24"/>
+        </w:rPr>
+      </w:pPr>
+      <w:r>
+        <w:rPr>
+          <w:noProof/>
+        </w:rPr>
+        <w:lastRenderedPageBreak/>
+        <w:drawing>
+          <wp:inline distT="0" distB="0" distL="0" distR="0" wp14:anchorId="65E69040" wp14:editId="45A9D80B">
+            <wp:extent cx="5943600" cy="3950335"/>
+            <wp:effectExtent l="0" t="0" r="0" b="0"/>
+            <wp:docPr id="8" name="Picture 8" descr="A computer screen capture&#10;&#10;Description automatically generated with medium confidence"/>
+            <wp:cNvGraphicFramePr>
+              <a:graphicFrameLocks xmlns:a="http://schemas.openxmlformats.org/drawingml/2006/main" noChangeAspect="1"/>
+            </wp:cNvGraphicFramePr>
+            <a:graphic xmlns:a="http://schemas.openxmlformats.org/drawingml/2006/main">
+              <a:graphicData uri="http://schemas.openxmlformats.org/drawingml/2006/picture">
+                <pic:pic xmlns:pic="http://schemas.openxmlformats.org/drawingml/2006/picture">
+                  <pic:nvPicPr>
+                    <pic:cNvPr id="8" name="Picture 8" descr="A computer screen capture&#10;&#10;Description automatically generated with medium confidence"/>
+                    <pic:cNvPicPr/>
+                  </pic:nvPicPr>
+                  <pic:blipFill>
+                    <a:blip r:embed="rId11"/>
+                    <a:stretch>
+                      <a:fillRect/>
+                    </a:stretch>
+                  </pic:blipFill>
+                  <pic:spPr>
+                    <a:xfrm>
+                      <a:off x="0" y="0"/>
+                      <a:ext cx="5943600" cy="3950335"/>
+                    </a:xfrm>
+                    <a:prstGeom prst="rect">
+                      <a:avLst/>
+                    </a:prstGeom>
+                  </pic:spPr>
+                </pic:pic>
+              </a:graphicData>
+            </a:graphic>
+          </wp:inline>
+        </w:drawing>
+      </w:r>
+    </w:p>
+    <w:p>
+      <w:pPr>
+        <w:rPr>
+          <w:b/>
+          <w:szCs w:val="24"/>
+        </w:rPr>
+      </w:pPr>
+      <w:r>
+        <w:rPr>
+          <w:noProof/>
+        </w:rPr>
+        <w:lastRenderedPageBreak/>
+        <w:drawing>
+          <wp:inline distT="0" distB="0" distL="0" distR="0" wp14:anchorId="74307974" wp14:editId="55A34546">
+            <wp:extent cx="5943600" cy="3963670"/>
+            <wp:effectExtent l="0" t="0" r="0" b="0"/>
+            <wp:docPr id="9" name="Picture 9" descr="Text&#10;&#10;Description automatically generated"/>
+            <wp:cNvGraphicFramePr>
+              <a:graphicFrameLocks xmlns:a="http://schemas.openxmlformats.org/drawingml/2006/main" noChangeAspect="1"/>
+            </wp:cNvGraphicFramePr>
+            <a:graphic xmlns:a="http://schemas.openxmlformats.org/drawingml/2006/main">
+              <a:graphicData uri="http://schemas.openxmlformats.org/drawingml/2006/picture">
+                <pic:pic xmlns:pic="http://schemas.openxmlformats.org/drawingml/2006/picture">
+                  <pic:nvPicPr>
+                    <pic:cNvPr id="9" name="Picture 9" descr="Text&#10;&#10;Description automatically generated"/>
+                    <pic:cNvPicPr/>
+                  </pic:nvPicPr>
+                  <pic:blipFill>
+                    <a:blip r:embed="rId12"/>
+                    <a:stretch>
+                      <a:fillRect/>
+                    </a:stretch>
+                  </pic:blipFill>
+                  <pic:spPr>
+                    <a:xfrm>
+                      <a:off x="0" y="0"/>
+                      <a:ext cx="5943600" cy="3963670"/>
+                    </a:xfrm>
+                    <a:prstGeom prst="rect">
+                      <a:avLst/>
+                    </a:prstGeom>
+                  </pic:spPr>
+                </pic:pic>
+              </a:graphicData>
+            </a:graphic>
+          </wp:inline>
+        </w:drawing>
+      </w:r>
+    </w:p>
+    <w:p>
+      <w:pPr>
+        <w:rPr>
+          <w:b/>
+          <w:szCs w:val="24"/>
+        </w:rPr>
+      </w:pPr>
+      <w:r>
+        <w:rPr>
+          <w:noProof/>
+        </w:rPr>
+        <w:lastRenderedPageBreak/>
+        <w:drawing>
+          <wp:inline distT="0" distB="0" distL="0" distR="0" wp14:anchorId="4B4C9CC6" wp14:editId="24FA692B">
+            <wp:extent cx="5943600" cy="3934460"/>
+            <wp:effectExtent l="0" t="0" r="0" b="8890"/>
+            <wp:docPr id="10" name="Picture 10" descr="Text&#10;&#10;Description automatically generated"/>
+            <wp:cNvGraphicFramePr>
+              <a:graphicFrameLocks xmlns:a="http://schemas.openxmlformats.org/drawingml/2006/main" noChangeAspect="1"/>
+            </wp:cNvGraphicFramePr>
+            <a:graphic xmlns:a="http://schemas.openxmlformats.org/drawingml/2006/main">
+              <a:graphicData uri="http://schemas.openxmlformats.org/drawingml/2006/picture">
+                <pic:pic xmlns:pic="http://schemas.openxmlformats.org/drawingml/2006/picture">
+                  <pic:nvPicPr>
+                    <pic:cNvPr id="10" name="Picture 10" descr="Text&#10;&#10;Description automatically generated"/>
+                    <pic:cNvPicPr/>
+                  </pic:nvPicPr>
+                  <pic:blipFill>
+                    <a:blip r:embed="rId13"/>
+                    <a:stretch>
+                      <a:fillRect/>
+                    </a:stretch>
+                  </pic:blipFill>
+                  <pic:spPr>
+                    <a:xfrm>
+                      <a:off x="0" y="0"/>
+                      <a:ext cx="5943600" cy="3934460"/>
+                    </a:xfrm>
+                    <a:prstGeom prst="rect">
+                      <a:avLst/>
+                    </a:prstGeom>
+                  </pic:spPr>
+                </pic:pic>
+              </a:graphicData>
+            </a:graphic>
+          </wp:inline>
+        </w:drawing>
+      </w:r>
+    </w:p>
+    <w:p>
+      <w:pPr>
+        <w:rPr>
+          <w:b/>
+          <w:szCs w:val="24"/>
+        </w:rPr>
+      </w:pPr>
+      <w:r>
+        <w:rPr>
+          <w:noProof/>
+        </w:rPr>
+        <w:lastRenderedPageBreak/>
+        <w:drawing>
+          <wp:inline distT="0" distB="0" distL="0" distR="0" wp14:anchorId="1FAAB3B5" wp14:editId="5FE179F7">
+            <wp:extent cx="5943600" cy="3958590"/>
+            <wp:effectExtent l="0" t="0" r="0" b="3810"/>
+            <wp:docPr id="11" name="Picture 11" descr="Text&#10;&#10;Description automatically generated"/>
+            <wp:cNvGraphicFramePr>
+              <a:graphicFrameLocks xmlns:a="http://schemas.openxmlformats.org/drawingml/2006/main" noChangeAspect="1"/>
+            </wp:cNvGraphicFramePr>
+            <a:graphic xmlns:a="http://schemas.openxmlformats.org/drawingml/2006/main">
+              <a:graphicData uri="http://schemas.openxmlformats.org/drawingml/2006/picture">
+                <pic:pic xmlns:pic="http://schemas.openxmlformats.org/drawingml/2006/picture">
+                  <pic:nvPicPr>
+                    <pic:cNvPr id="11" name="Picture 11" descr="Text&#10;&#10;Description automatically generated"/>
+                    <pic:cNvPicPr/>
+                  </pic:nvPicPr>
+                  <pic:blipFill>
+                    <a:blip r:embed="rId14"/>
+                    <a:stretch>
+                      <a:fillRect/>
+                    </a:stretch>
+                  </pic:blipFill>
+                  <pic:spPr>
+                    <a:xfrm>
+                      <a:off x="0" y="0"/>
+                      <a:ext cx="5943600" cy="3958590"/>
+                    </a:xfrm>
+                    <a:prstGeom prst="rect">
+                      <a:avLst/>
+                    </a:prstGeom>
+                  </pic:spPr>
+                </pic:pic>
+              </a:graphicData>
+            </a:graphic>
+          </wp:inline>
+        </w:drawing>
+      </w:r>
+    </w:p>
+    <w:p>
+      <w:pPr>
+        <w:rPr>
+          <w:b/>
+          <w:szCs w:val="24"/>
+        </w:rPr>
+      </w:pPr>
+      <w:r>
+        <w:rPr>
+          <w:noProof/>
+        </w:rPr>
+        <w:lastRenderedPageBreak/>
+        <w:drawing>
+          <wp:inline distT="0" distB="0" distL="0" distR="0" wp14:anchorId="4D3684A4" wp14:editId="14BB0DC3">
+            <wp:extent cx="5943600" cy="3990975"/>
+            <wp:effectExtent l="0" t="0" r="0" b="9525"/>
+            <wp:docPr id="12" name="Picture 12" descr="Text&#10;&#10;Description automatically generated"/>
+            <wp:cNvGraphicFramePr>
+              <a:graphicFrameLocks xmlns:a="http://schemas.openxmlformats.org/drawingml/2006/main" noChangeAspect="1"/>
+            </wp:cNvGraphicFramePr>
+            <a:graphic xmlns:a="http://schemas.openxmlformats.org/drawingml/2006/main">
+              <a:graphicData uri="http://schemas.openxmlformats.org/drawingml/2006/picture">
+                <pic:pic xmlns:pic="http://schemas.openxmlformats.org/drawingml/2006/picture">
+                  <pic:nvPicPr>
+                    <pic:cNvPr id="12" name="Picture 12" descr="Text&#10;&#10;Description automatically generated"/>
+                    <pic:cNvPicPr/>
+                  </pic:nvPicPr>
+                  <pic:blipFill>
+                    <a:blip r:embed="rId15"/>
+                    <a:stretch>
+                      <a:fillRect/>
+                    </a:stretch>
+                  </pic:blipFill>
+                  <pic:spPr>
+                    <a:xfrm>
+                      <a:off x="0" y="0"/>
+                      <a:ext cx="5943600" cy="3990975"/>
+                    </a:xfrm>
+                    <a:prstGeom prst="rect">
+                      <a:avLst/>
+                    </a:prstGeom>
+                  </pic:spPr>
+                </pic:pic>
+              </a:graphicData>
+            </a:graphic>
+          </wp:inline>
+        </w:drawing>
+      </w:r>
+    </w:p>
+    <w:p>
+      <w:pPr>
+        <w:rPr>
+          <w:b/>
+          <w:szCs w:val="24"/>
+        </w:rPr>
+      </w:pPr>
+      <w:r>
+        <w:rPr>
+          <w:noProof/>
+        </w:rPr>
+        <w:lastRenderedPageBreak/>
+        <w:drawing>
+          <wp:inline distT="0" distB="0" distL="0" distR="0" wp14:anchorId="69F79DFD" wp14:editId="161D5405">
+            <wp:extent cx="5943600" cy="3884930"/>
+            <wp:effectExtent l="0" t="0" r="0" b="1270"/>
+            <wp:docPr id="13" name="Picture 13" descr="Text&#10;&#10;Description automatically generated"/>
+            <wp:cNvGraphicFramePr>
+              <a:graphicFrameLocks xmlns:a="http://schemas.openxmlformats.org/drawingml/2006/main" noChangeAspect="1"/>
+            </wp:cNvGraphicFramePr>
+            <a:graphic xmlns:a="http://schemas.openxmlformats.org/drawingml/2006/main">
+              <a:graphicData uri="http://schemas.openxmlformats.org/drawingml/2006/picture">
+                <pic:pic xmlns:pic="http://schemas.openxmlformats.org/drawingml/2006/picture">
+                  <pic:nvPicPr>
+                    <pic:cNvPr id="13" name="Picture 13" descr="Text&#10;&#10;Description automatically generated"/>
+                    <pic:cNvPicPr/>
+                  </pic:nvPicPr>
+                  <pic:blipFill>
+                    <a:blip r:embed="rId16"/>
+                    <a:stretch>
+                      <a:fillRect/>
+                    </a:stretch>
+                  </pic:blipFill>
+                  <pic:spPr>
+                    <a:xfrm>
+                      <a:off x="0" y="0"/>
+                      <a:ext cx="5943600" cy="3884930"/>
+                    </a:xfrm>
+                    <a:prstGeom prst="rect">
+                      <a:avLst/>
+                    </a:prstGeom>
+                  </pic:spPr>
+                </pic:pic>
+              </a:graphicData>
+            </a:graphic>
+          </wp:inline>
+        </w:drawing>
+      </w:r>
+    </w:p>
+    <w:p>
+      <w:pPr>
+        <w:rPr>
+          <w:b/>
+          <w:szCs w:val="24"/>
+        </w:rPr>
+      </w:pPr>
+      <w:r>
+        <w:rPr>
+          <w:noProof/>
+        </w:rPr>
+        <w:lastRenderedPageBreak/>
+        <w:drawing>
+          <wp:inline distT="0" distB="0" distL="0" distR="0" wp14:anchorId="692D1C34" wp14:editId="4228278B">
+            <wp:extent cx="5943600" cy="3905250"/>
+            <wp:effectExtent l="0" t="0" r="0" b="0"/>
+            <wp:docPr id="14" name="Picture 14" descr="Text&#10;&#10;Description automatically generated"/>
+            <wp:cNvGraphicFramePr>
+              <a:graphicFrameLocks xmlns:a="http://schemas.openxmlformats.org/drawingml/2006/main" noChangeAspect="1"/>
+            </wp:cNvGraphicFramePr>
+            <a:graphic xmlns:a="http://schemas.openxmlformats.org/drawingml/2006/main">
+              <a:graphicData uri="http://schemas.openxmlformats.org/drawingml/2006/picture">
+                <pic:pic xmlns:pic="http://schemas.openxmlformats.org/drawingml/2006/picture">
+                  <pic:nvPicPr>
+                    <pic:cNvPr id="14" name="Picture 14" descr="Text&#10;&#10;Description automatically generated"/>
+                    <pic:cNvPicPr/>
+                  </pic:nvPicPr>
+                  <pic:blipFill>
+                    <a:blip r:embed="rId17"/>
+                    <a:stretch>
+                      <a:fillRect/>
+                    </a:stretch>
+                  </pic:blipFill>
+                  <pic:spPr>
+                    <a:xfrm>
+                      <a:off x="0" y="0"/>
+                      <a:ext cx="5943600" cy="3905250"/>
+                    </a:xfrm>
+                    <a:prstGeom prst="rect">
+                      <a:avLst/>
+                    </a:prstGeom>
+                  </pic:spPr>
+                </pic:pic>
+              </a:graphicData>
+            </a:graphic>
+          </wp:inline>
+        </w:drawing>
+      </w:r>
+    </w:p>
+    <w:p>
+      <w:pPr>
+        <w:rPr>
+          <w:b/>
+          <w:szCs w:val="24"/>
+        </w:rPr>
+      </w:pPr>
+      <w:r>
+        <w:rPr>
+          <w:noProof/>
+        </w:rPr>
+        <w:drawing>
+          <wp:inline distT="0" distB="0" distL="0" distR="0" wp14:anchorId="23BBFE84" wp14:editId="6DF3682D">
+            <wp:extent cx="5943600" cy="3028950"/>
+            <wp:effectExtent l="0" t="0" r="0" b="0"/>
+            <wp:docPr id="15" name="Picture 15" descr="Text&#10;&#10;Description automatically generated"/>
+            <wp:cNvGraphicFramePr>
+              <a:graphicFrameLocks xmlns:a="http://schemas.openxmlformats.org/drawingml/2006/main" noChangeAspect="1"/>
+            </wp:cNvGraphicFramePr>
+            <a:graphic xmlns:a="http://schemas.openxmlformats.org/drawingml/2006/main">
+              <a:graphicData uri="http://schemas.openxmlformats.org/drawingml/2006/picture">
+                <pic:pic xmlns:pic="http://schemas.openxmlformats.org/drawingml/2006/picture">
+                  <pic:nvPicPr>
+                    <pic:cNvPr id="15" name="Picture 15" descr="Text&#10;&#10;Description automatically generated"/>
+                    <pic:cNvPicPr/>
+                  </pic:nvPicPr>
+                  <pic:blipFill>
+                    <a:blip r:embed="rId18"/>
+                    <a:stretch>
+                      <a:fillRect/>
+                    </a:stretch>
+                  </pic:blipFill>
+                  <pic:spPr>
+                    <a:xfrm>
+                      <a:off x="0" y="0"/>
+                      <a:ext cx="5943600" cy="3028950"/>
+                    </a:xfrm>
+                    <a:prstGeom prst="rect">
+                      <a:avLst/>
+                    </a:prstGeom>
+                  </pic:spPr>
+                </pic:pic>
+              </a:graphicData>
+            </a:graphic>
+          </wp:inline>
+        </w:drawing>
+      </w:r>
+    </w:p>
+    <w:p>
+      <w:pPr>
+        <w:rPr>
+          <w:bCs/>
+          <w:szCs w:val="24"/>
+        </w:rPr>
+      </w:pPr>
+      <w:r>
+        <w:rPr>
+          <w:bCs/>
+          <w:szCs w:val="24"/>
+        </w:rPr>
+        <w:br w:type="page"/>
+      </w:r>
+    </w:p>
+    <w:p>
+      <w:pPr>
+        <w:rPr>
+          <w:bCs/>
+          <w:szCs w:val="24"/>
+        </w:rPr>
+      </w:pPr>
+      <w:r>
+        <w:rPr>
+          <w:bCs/>
+          <w:szCs w:val="24"/>
+        </w:rPr>
+        <w:lastRenderedPageBreak/>
+        <w:t>a</w:t>
+      </w:r>
+      <w:r>
+        <w:rPr>
+          <w:bCs/>
+          <w:szCs w:val="24"/>
+        </w:rPr>
+        <w:t>pp.js</w:t>
+      </w:r>
+    </w:p>
+    <w:p>
+      <w:pPr>
+        <w:rPr>
+          <w:bCs/>
+          <w:szCs w:val="24"/>
+        </w:rPr>
+      </w:pPr>
+      <w:r>
+        <w:rPr>
+          <w:noProof/>
+        </w:rPr>
+        <w:drawing>
+          <wp:inline distT="0" distB="0" distL="0" distR="0" wp14:anchorId="12238F33" wp14:editId="410416BE">
+            <wp:extent cx="5943600" cy="3974465"/>
+            <wp:effectExtent l="0" t="0" r="0" b="6985"/>
+            <wp:docPr id="17" name="Picture 17" descr="Text&#10;&#10;Description automatically generated"/>
+            <wp:cNvGraphicFramePr>
+              <a:graphicFrameLocks xmlns:a="http://schemas.openxmlformats.org/drawingml/2006/main" noChangeAspect="1"/>
+            </wp:cNvGraphicFramePr>
+            <a:graphic xmlns:a="http://schemas.openxmlformats.org/drawingml/2006/main">
+              <a:graphicData uri="http://schemas.openxmlformats.org/drawingml/2006/picture">
+                <pic:pic xmlns:pic="http://schemas.openxmlformats.org/drawingml/2006/picture">
+                  <pic:nvPicPr>
+                    <pic:cNvPr id="17" name="Picture 17" descr="Text&#10;&#10;Description automatically generated"/>
+                    <pic:cNvPicPr/>
+                  </pic:nvPicPr>
+                  <pic:blipFill>
+                    <a:blip r:embed="rId19"/>
+                    <a:stretch>
+                      <a:fillRect/>
+                    </a:stretch>
+                  </pic:blipFill>
+                  <pic:spPr>
+                    <a:xfrm>
+                      <a:off x="0" y="0"/>
+                      <a:ext cx="5943600" cy="3974465"/>
+                    </a:xfrm>
+                    <a:prstGeom prst="rect">
+                      <a:avLst/>
+                    </a:prstGeom>
+                  </pic:spPr>
+                </pic:pic>
+              </a:graphicData>
+            </a:graphic>
+          </wp:inline>
+        </w:drawing>
+      </w:r>
+    </w:p>
+    <w:p>
+      <w:pPr>
+        <w:rPr>
+          <w:bCs/>
+          <w:szCs w:val="24"/>
+        </w:rPr>
+      </w:pPr>
+      <w:r>
+        <w:rPr>
+          <w:noProof/>
+        </w:rPr>
+        <w:lastRenderedPageBreak/>
+        <w:drawing>
+          <wp:inline distT="0" distB="0" distL="0" distR="0" wp14:anchorId="58F3743C" wp14:editId="1A4BCD2E">
+            <wp:extent cx="5943600" cy="3997325"/>
+            <wp:effectExtent l="0" t="0" r="0" b="3175"/>
+            <wp:docPr id="18" name="Picture 18" descr="Text&#10;&#10;Description automatically generated"/>
+            <wp:cNvGraphicFramePr>
+              <a:graphicFrameLocks xmlns:a="http://schemas.openxmlformats.org/drawingml/2006/main" noChangeAspect="1"/>
+            </wp:cNvGraphicFramePr>
+            <a:graphic xmlns:a="http://schemas.openxmlformats.org/drawingml/2006/main">
+              <a:graphicData uri="http://schemas.openxmlformats.org/drawingml/2006/picture">
+                <pic:pic xmlns:pic="http://schemas.openxmlformats.org/drawingml/2006/picture">
+                  <pic:nvPicPr>
+                    <pic:cNvPr id="18" name="Picture 18" descr="Text&#10;&#10;Description automatically generated"/>
+                    <pic:cNvPicPr/>
+                  </pic:nvPicPr>
+                  <pic:blipFill>
+                    <a:blip r:embed="rId20"/>
+                    <a:stretch>
+                      <a:fillRect/>
+                    </a:stretch>
+                  </pic:blipFill>
+                  <pic:spPr>
+                    <a:xfrm>
+                      <a:off x="0" y="0"/>
+                      <a:ext cx="5943600" cy="3997325"/>
+                    </a:xfrm>
+                    <a:prstGeom prst="rect">
+                      <a:avLst/>
+                    </a:prstGeom>
+                  </pic:spPr>
+                </pic:pic>
+              </a:graphicData>
+            </a:graphic>
+          </wp:inline>
+        </w:drawing>
+      </w:r>
     </w:p>
     <w:p>
       <w:pPr>
@@ -475,6 +1218,182 @@
           <w:szCs w:val="24"/>
         </w:rPr>
       </w:pPr>
+      <w:r>
+        <w:rPr>
+          <w:noProof/>
+        </w:rPr>
+        <w:drawing>
+          <wp:inline distT="0" distB="0" distL="0" distR="0" wp14:anchorId="482E2477" wp14:editId="35BDB599">
+            <wp:extent cx="5508171" cy="3103054"/>
+            <wp:effectExtent l="0" t="0" r="0" b="2540"/>
+            <wp:docPr id="19" name="Picture 19" descr="A screenshot of a computer&#10;&#10;Description automatically generated"/>
+            <wp:cNvGraphicFramePr>
+              <a:graphicFrameLocks xmlns:a="http://schemas.openxmlformats.org/drawingml/2006/main" noChangeAspect="1"/>
+            </wp:cNvGraphicFramePr>
+            <a:graphic xmlns:a="http://schemas.openxmlformats.org/drawingml/2006/main">
+              <a:graphicData uri="http://schemas.openxmlformats.org/drawingml/2006/picture">
+                <pic:pic xmlns:pic="http://schemas.openxmlformats.org/drawingml/2006/picture">
+                  <pic:nvPicPr>
+                    <pic:cNvPr id="19" name="Picture 19" descr="A screenshot of a computer&#10;&#10;Description automatically generated"/>
+                    <pic:cNvPicPr>
+                      <a:picLocks noChangeAspect="1" noChangeArrowheads="1"/>
+                    </pic:cNvPicPr>
+                  </pic:nvPicPr>
+                  <pic:blipFill>
+                    <a:blip r:embed="rId21" cstate="print">
+                      <a:extLst>
+                        <a:ext uri="{28A0092B-C50C-407E-A947-70E740481C1C}">
+                          <a14:useLocalDpi xmlns:a14="http://schemas.microsoft.com/office/drawing/2010/main" val="0"/>
+                        </a:ext>
+                      </a:extLst>
+                    </a:blip>
+                    <a:srcRect/>
+                    <a:stretch>
+                      <a:fillRect/>
+                    </a:stretch>
+                  </pic:blipFill>
+                  <pic:spPr bwMode="auto">
+                    <a:xfrm>
+                      <a:off x="0" y="0"/>
+                      <a:ext cx="5512515" cy="3105501"/>
+                    </a:xfrm>
+                    <a:prstGeom prst="rect">
+                      <a:avLst/>
+                    </a:prstGeom>
+                    <a:noFill/>
+                    <a:ln>
+                      <a:noFill/>
+                    </a:ln>
+                  </pic:spPr>
+                </pic:pic>
+              </a:graphicData>
+            </a:graphic>
+          </wp:inline>
+        </w:drawing>
+      </w:r>
+    </w:p>
+    <w:p>
+      <w:pPr>
+        <w:rPr>
+          <w:b/>
+          <w:szCs w:val="24"/>
+        </w:rPr>
+      </w:pPr>
+      <w:r>
+        <w:rPr>
+          <w:noProof/>
+        </w:rPr>
+        <w:lastRenderedPageBreak/>
+        <w:drawing>
+          <wp:inline distT="0" distB="0" distL="0" distR="0" wp14:anchorId="7B5673F3" wp14:editId="659A7589">
+            <wp:extent cx="5943600" cy="3343275"/>
+            <wp:effectExtent l="0" t="0" r="0" b="9525"/>
+            <wp:docPr id="21" name="Picture 21" descr="A screenshot of a computer&#10;&#10;Description automatically generated with medium confidence"/>
+            <wp:cNvGraphicFramePr>
+              <a:graphicFrameLocks xmlns:a="http://schemas.openxmlformats.org/drawingml/2006/main" noChangeAspect="1"/>
+            </wp:cNvGraphicFramePr>
+            <a:graphic xmlns:a="http://schemas.openxmlformats.org/drawingml/2006/main">
+              <a:graphicData uri="http://schemas.openxmlformats.org/drawingml/2006/picture">
+                <pic:pic xmlns:pic="http://schemas.openxmlformats.org/drawingml/2006/picture">
+                  <pic:nvPicPr>
+                    <pic:cNvPr id="21" name="Picture 21" descr="A screenshot of a computer&#10;&#10;Description automatically generated with medium confidence"/>
+                    <pic:cNvPicPr>
+                      <a:picLocks noChangeAspect="1" noChangeArrowheads="1"/>
+                    </pic:cNvPicPr>
+                  </pic:nvPicPr>
+                  <pic:blipFill>
+                    <a:blip r:embed="rId22" cstate="print">
+                      <a:extLst>
+                        <a:ext uri="{28A0092B-C50C-407E-A947-70E740481C1C}">
+                          <a14:useLocalDpi xmlns:a14="http://schemas.microsoft.com/office/drawing/2010/main" val="0"/>
+                        </a:ext>
+                      </a:extLst>
+                    </a:blip>
+                    <a:srcRect/>
+                    <a:stretch>
+                      <a:fillRect/>
+                    </a:stretch>
+                  </pic:blipFill>
+                  <pic:spPr bwMode="auto">
+                    <a:xfrm>
+                      <a:off x="0" y="0"/>
+                      <a:ext cx="5943600" cy="3343275"/>
+                    </a:xfrm>
+                    <a:prstGeom prst="rect">
+                      <a:avLst/>
+                    </a:prstGeom>
+                    <a:noFill/>
+                    <a:ln>
+                      <a:noFill/>
+                    </a:ln>
+                  </pic:spPr>
+                </pic:pic>
+              </a:graphicData>
+            </a:graphic>
+          </wp:inline>
+        </w:drawing>
+      </w:r>
+    </w:p>
+    <w:p>
+      <w:pPr>
+        <w:rPr>
+          <w:b/>
+          <w:szCs w:val="24"/>
+        </w:rPr>
+      </w:pPr>
+      <w:r>
+        <w:rPr>
+          <w:noProof/>
+        </w:rPr>
+        <w:drawing>
+          <wp:inline distT="0" distB="0" distL="0" distR="0" wp14:anchorId="4966BDA0" wp14:editId="6FC7A063">
+            <wp:extent cx="5943600" cy="3342640"/>
+            <wp:effectExtent l="0" t="0" r="0" b="0"/>
+            <wp:docPr id="22" name="Picture 22" descr="A screenshot of a computer&#10;&#10;Description automatically generated"/>
+            <wp:cNvGraphicFramePr>
+              <a:graphicFrameLocks xmlns:a="http://schemas.openxmlformats.org/drawingml/2006/main" noChangeAspect="1"/>
+            </wp:cNvGraphicFramePr>
+            <a:graphic xmlns:a="http://schemas.openxmlformats.org/drawingml/2006/main">
+              <a:graphicData uri="http://schemas.openxmlformats.org/drawingml/2006/picture">
+                <pic:pic xmlns:pic="http://schemas.openxmlformats.org/drawingml/2006/picture">
+                  <pic:nvPicPr>
+                    <pic:cNvPr id="22" name="Picture 22" descr="A screenshot of a computer&#10;&#10;Description automatically generated"/>
+                    <pic:cNvPicPr>
+                      <a:picLocks noChangeAspect="1" noChangeArrowheads="1"/>
+                    </pic:cNvPicPr>
+                  </pic:nvPicPr>
+                  <pic:blipFill>
+                    <a:blip r:embed="rId23" cstate="print">
+                      <a:extLst>
+                        <a:ext uri="{28A0092B-C50C-407E-A947-70E740481C1C}">
+                          <a14:useLocalDpi xmlns:a14="http://schemas.microsoft.com/office/drawing/2010/main" val="0"/>
+                        </a:ext>
+                      </a:extLst>
+                    </a:blip>
+                    <a:srcRect/>
+                    <a:stretch>
+                      <a:fillRect/>
+                    </a:stretch>
+                  </pic:blipFill>
+                  <pic:spPr bwMode="auto">
+                    <a:xfrm>
+                      <a:off x="0" y="0"/>
+                      <a:ext cx="5943600" cy="3342640"/>
+                    </a:xfrm>
+                    <a:prstGeom prst="rect">
+                      <a:avLst/>
+                    </a:prstGeom>
+                    <a:noFill/>
+                    <a:ln>
+                      <a:noFill/>
+                    </a:ln>
+                  </pic:spPr>
+                </pic:pic>
+              </a:graphicData>
+            </a:graphic>
+          </wp:inline>
+        </w:drawing>
+      </w:r>
     </w:p>
     <w:p>
       <w:pPr>
@@ -492,7 +1411,7 @@
       </w:r>
     </w:p>
     <w:sectPr>
-      <w:headerReference w:type="default" r:id="rId7"/>
+      <w:headerReference w:type="default" r:id="rId24"/>
       <w:pgSz w:w="12240" w:h="15840"/>
       <w:pgMar w:top="1440" w:right="1440" w:bottom="1440" w:left="1440" w:header="720" w:footer="720" w:gutter="0"/>
       <w:cols w:space="720"/>

</xml_diff>

<commit_message>
Added week 5 practice folder and career services assignment doc
</commit_message>
<xml_diff>
--- a/week-4/ReneeDubuc_FET-Week4_Coding-Assignment.docx
+++ b/week-4/ReneeDubuc_FET-Week4_Coding-Assignment.docx
@@ -1408,6 +1408,20 @@
           <w:szCs w:val="24"/>
         </w:rPr>
         <w:t>URL to GitHub Repository:</w:t>
+      </w:r>
+      <w:r>
+        <w:rPr>
+          <w:b/>
+          <w:szCs w:val="24"/>
+        </w:rPr>
+        <w:t xml:space="preserve"> </w:t>
+      </w:r>
+      <w:r>
+        <w:rPr>
+          <w:bCs/>
+          <w:szCs w:val="24"/>
+        </w:rPr>
+        <w:t>https://github.com/radubuc/front-end-tech/tree/master/week-4</w:t>
       </w:r>
     </w:p>
     <w:sectPr>

</xml_diff>